<commit_message>
admin panel doc fixed and my pages redirect add
</commit_message>
<xml_diff>
--- a/documentation/01_pages/score.docx
+++ b/documentation/01_pages/score.docx
@@ -54,7 +54,7 @@
                     </pic:cNvPicPr>
                   </pic:nvPicPr>
                   <pic:blipFill>
-                    <a:blip r:embed="rId5"/>
+                    <a:blip r:embed="rId5" cstate="print"/>
                     <a:srcRect/>
                     <a:stretch>
                       <a:fillRect/>
@@ -124,7 +124,7 @@
                     </pic:cNvPicPr>
                   </pic:nvPicPr>
                   <pic:blipFill>
-                    <a:blip r:embed="rId6"/>
+                    <a:blip r:embed="rId6" cstate="print"/>
                     <a:srcRect/>
                     <a:stretch>
                       <a:fillRect/>
@@ -170,11 +170,13 @@
     <w:p>
       <w:pPr>
         <w:rPr>
-          <w:lang w:val="en-US"/>
-        </w:rPr>
-      </w:pPr>
-      <w:proofErr w:type="spellStart"/>
-      <w:r>
+          <w:lang w:val="uk-UA"/>
+        </w:rPr>
+      </w:pPr>
+      <w:r>
+        <w:rPr>
+          <w:lang w:val="uk-UA"/>
+        </w:rPr>
         <w:lastRenderedPageBreak/>
         <w:t>Функц</w:t>
       </w:r>
@@ -182,102 +184,188 @@
         <w:rPr>
           <w:lang w:val="uk-UA"/>
         </w:rPr>
-        <w:t>іональні</w:t>
+        <w:t>іональні вимоги</w:t>
+      </w:r>
+      <w:r>
+        <w:rPr>
+          <w:lang w:val="uk-UA"/>
+        </w:rPr>
+        <w:t xml:space="preserve">: </w:t>
+      </w:r>
+    </w:p>
+    <w:p>
+      <w:pPr>
+        <w:rPr>
+          <w:lang w:val="uk-UA"/>
+        </w:rPr>
+      </w:pPr>
+      <w:r>
+        <w:rPr>
+          <w:lang w:val="en-US"/>
+        </w:rPr>
+        <w:t>a</w:t>
+      </w:r>
+      <w:r>
+        <w:rPr>
+          <w:lang w:val="uk-UA"/>
+        </w:rPr>
+        <w:t>) стор</w:t>
+      </w:r>
+      <w:r>
+        <w:rPr>
+          <w:lang w:val="uk-UA"/>
+        </w:rPr>
+        <w:t xml:space="preserve">інка отримує </w:t>
+      </w:r>
+      <w:r>
+        <w:rPr>
+          <w:lang w:val="en-US"/>
+        </w:rPr>
+        <w:t>id</w:t>
+      </w:r>
+      <w:r>
+        <w:rPr>
+          <w:lang w:val="uk-UA"/>
+        </w:rPr>
+        <w:t xml:space="preserve"> тесту який був складений</w:t>
+      </w:r>
+      <w:r>
+        <w:rPr>
+          <w:lang w:val="uk-UA"/>
+        </w:rPr>
+        <w:t xml:space="preserve">, а також масив значень відповідей які надала особа що проходить тест. </w:t>
+      </w:r>
+      <w:r>
+        <w:rPr>
+          <w:lang w:val="uk-UA"/>
+        </w:rPr>
+        <w:t xml:space="preserve"> </w:t>
+      </w:r>
+      <w:r>
+        <w:rPr>
+          <w:lang w:val="uk-UA"/>
+        </w:rPr>
+        <w:t xml:space="preserve">Також відбувається запис результатів тесту зі збереженням дати проходження в </w:t>
+      </w:r>
+      <w:proofErr w:type="spellStart"/>
+      <w:r>
+        <w:rPr>
+          <w:lang w:val="uk-UA"/>
+        </w:rPr>
+        <w:t>мілісекундах</w:t>
       </w:r>
       <w:proofErr w:type="spellEnd"/>
       <w:r>
         <w:rPr>
           <w:lang w:val="uk-UA"/>
         </w:rPr>
-        <w:t xml:space="preserve"> вимоги</w:t>
+        <w:t xml:space="preserve">, кількістю набраних балів, </w:t>
       </w:r>
       <w:r>
         <w:rPr>
           <w:lang w:val="en-US"/>
         </w:rPr>
-        <w:t xml:space="preserve">: </w:t>
-      </w:r>
-    </w:p>
-    <w:p>
-      <w:pPr>
-        <w:rPr>
-          <w:lang w:val="uk-UA"/>
-        </w:rPr>
-      </w:pPr>
-      <w:r>
-        <w:rPr>
-          <w:lang w:val="en-US"/>
-        </w:rPr>
-        <w:t>a</w:t>
-      </w:r>
-      <w:r>
+        <w:t>id</w:t>
+      </w:r>
+      <w:r>
+        <w:rPr>
+          <w:lang w:val="uk-UA"/>
+        </w:rPr>
+        <w:t xml:space="preserve"> </w:t>
+      </w:r>
+      <w:proofErr w:type="spellStart"/>
+      <w:r>
+        <w:rPr>
+          <w:lang w:val="uk-UA"/>
+        </w:rPr>
+        <w:t>юзера</w:t>
+      </w:r>
+      <w:proofErr w:type="spellEnd"/>
+      <w:r>
+        <w:rPr>
+          <w:lang w:val="uk-UA"/>
+        </w:rPr>
+        <w:t xml:space="preserve"> </w:t>
+      </w:r>
+      <w:r>
+        <w:rPr>
+          <w:lang w:val="uk-UA"/>
+        </w:rPr>
+        <w:t>і його рангом.</w:t>
+      </w:r>
+    </w:p>
+    <w:p>
+      <w:pPr>
+        <w:rPr>
+          <w:lang w:val="uk-UA"/>
+        </w:rPr>
+      </w:pPr>
+      <w:r>
+        <w:rPr>
+          <w:lang w:val="uk-UA"/>
+        </w:rPr>
+        <w:t>б</w:t>
+      </w:r>
+      <w:r>
+        <w:rPr>
+          <w:lang w:val="uk-UA"/>
+        </w:rPr>
         <w:t>)</w:t>
       </w:r>
       <w:r>
-        <w:t xml:space="preserve"> </w:t>
+        <w:rPr>
+          <w:lang w:val="uk-UA"/>
+        </w:rPr>
+        <w:t xml:space="preserve"> відповідно якщо відповідь надана коректно - результат буде замальований як зелений, якщо невірно - результат питання буде замальований червоним.</w:t>
+      </w:r>
+    </w:p>
+    <w:p>
+      <w:pPr>
+        <w:rPr>
+          <w:lang w:val="uk-UA"/>
+        </w:rPr>
+      </w:pPr>
+      <w:r>
+        <w:rPr>
+          <w:lang w:val="uk-UA"/>
+        </w:rPr>
+        <w:t>в</w:t>
+      </w:r>
+      <w:r>
+        <w:t>)</w:t>
+      </w:r>
+      <w:r>
+        <w:rPr>
+          <w:lang w:val="uk-UA"/>
+        </w:rPr>
+        <w:t xml:space="preserve"> елемент Твій </w:t>
       </w:r>
       <w:proofErr w:type="spellStart"/>
       <w:r>
-        <w:t>стор</w:t>
+        <w:rPr>
+          <w:lang w:val="uk-UA"/>
+        </w:rPr>
+        <w:t>вислід</w:t>
       </w:r>
       <w:proofErr w:type="spellEnd"/>
       <w:r>
         <w:rPr>
           <w:lang w:val="uk-UA"/>
         </w:rPr>
-        <w:t xml:space="preserve">інка отримує </w:t>
-      </w:r>
-      <w:r>
-        <w:rPr>
-          <w:lang w:val="en-US"/>
-        </w:rPr>
-        <w:t>id</w:t>
-      </w:r>
-      <w:r>
-        <w:t xml:space="preserve"> </w:t>
-      </w:r>
-      <w:r>
-        <w:t xml:space="preserve">тесту </w:t>
-      </w:r>
-      <w:proofErr w:type="spellStart"/>
-      <w:r>
-        <w:t>який</w:t>
-      </w:r>
-      <w:proofErr w:type="spellEnd"/>
-      <w:r>
-        <w:t xml:space="preserve"> </w:t>
-      </w:r>
-      <w:proofErr w:type="spellStart"/>
-      <w:r>
-        <w:t>був</w:t>
-      </w:r>
-      <w:proofErr w:type="spellEnd"/>
-      <w:r>
-        <w:t xml:space="preserve"> </w:t>
-      </w:r>
-      <w:proofErr w:type="spellStart"/>
-      <w:r>
-        <w:t>складений</w:t>
-      </w:r>
-      <w:proofErr w:type="spellEnd"/>
-      <w:r>
-        <w:rPr>
-          <w:lang w:val="uk-UA"/>
-        </w:rPr>
-        <w:t xml:space="preserve">, а також масив значень відповідей які надала особа що проходить тест. </w:t>
-      </w:r>
-    </w:p>
-    <w:p>
-      <w:pPr>
-        <w:rPr>
-          <w:lang w:val="uk-UA"/>
-        </w:rPr>
-      </w:pPr>
-      <w:r>
-        <w:rPr>
-          <w:lang w:val="uk-UA"/>
-        </w:rPr>
-        <w:t>б</w:t>
+        <w:t xml:space="preserve"> відобразить загальну кількість очок набраних по даному тесту із ста можливих і відобразить кольорове відношення правильних і неправильних відповідей.</w:t>
+      </w:r>
+    </w:p>
+    <w:p>
+      <w:pPr>
+        <w:rPr>
+          <w:lang w:val="uk-UA"/>
+        </w:rPr>
+      </w:pPr>
+      <w:r>
+        <w:rPr>
+          <w:lang w:val="uk-UA"/>
+        </w:rPr>
+        <w:t>г</w:t>
       </w:r>
       <w:r>
         <w:t>)</w:t>
@@ -286,64 +374,6 @@
         <w:rPr>
           <w:lang w:val="uk-UA"/>
         </w:rPr>
-        <w:t xml:space="preserve"> відповідно якщо відповідь надана коректно - результат буде замальований як зелений, якщо невірно - результат питання буде замальований червоним.</w:t>
-      </w:r>
-    </w:p>
-    <w:p>
-      <w:pPr>
-        <w:rPr>
-          <w:lang w:val="uk-UA"/>
-        </w:rPr>
-      </w:pPr>
-      <w:r>
-        <w:rPr>
-          <w:lang w:val="uk-UA"/>
-        </w:rPr>
-        <w:t>в</w:t>
-      </w:r>
-      <w:r>
-        <w:t>)</w:t>
-      </w:r>
-      <w:r>
-        <w:rPr>
-          <w:lang w:val="uk-UA"/>
-        </w:rPr>
-        <w:t xml:space="preserve"> елемент Твій </w:t>
-      </w:r>
-      <w:proofErr w:type="spellStart"/>
-      <w:r>
-        <w:rPr>
-          <w:lang w:val="uk-UA"/>
-        </w:rPr>
-        <w:t>вислід</w:t>
-      </w:r>
-      <w:proofErr w:type="spellEnd"/>
-      <w:r>
-        <w:rPr>
-          <w:lang w:val="uk-UA"/>
-        </w:rPr>
-        <w:t xml:space="preserve"> відобразить загальну кількість очок набраних по даному тесту із ста можливих і відобразить кольорове відношення правильних і неправильних відповідей.</w:t>
-      </w:r>
-    </w:p>
-    <w:p>
-      <w:pPr>
-        <w:rPr>
-          <w:lang w:val="uk-UA"/>
-        </w:rPr>
-      </w:pPr>
-      <w:r>
-        <w:rPr>
-          <w:lang w:val="uk-UA"/>
-        </w:rPr>
-        <w:t>г</w:t>
-      </w:r>
-      <w:r>
-        <w:t>)</w:t>
-      </w:r>
-      <w:r>
-        <w:rPr>
-          <w:lang w:val="uk-UA"/>
-        </w:rPr>
         <w:t xml:space="preserve"> кнопка Пройти тест заново переадресовує користувача на сторінку здачі даного тесту.</w:t>
       </w:r>
     </w:p>
@@ -355,11 +385,6 @@
       </w:pPr>
     </w:p>
     <w:p>
-      <w:pPr>
-        <w:rPr>
-          <w:lang w:val="en-US"/>
-        </w:rPr>
-      </w:pPr>
       <w:r>
         <w:rPr>
           <w:lang w:val="uk-UA"/>
@@ -367,9 +392,6 @@
         <w:t>Елементи сторінки</w:t>
       </w:r>
       <w:r>
-        <w:rPr>
-          <w:lang w:val="en-US"/>
-        </w:rPr>
         <w:t xml:space="preserve">: </w:t>
       </w:r>
     </w:p>
@@ -781,6 +803,7 @@
   <w:style w:type="paragraph" w:default="1" w:styleId="a">
     <w:name w:val="Normal"/>
     <w:qFormat/>
+    <w:rsid w:val="00E13F23"/>
   </w:style>
   <w:style w:type="character" w:default="1" w:styleId="a0">
     <w:name w:val="Default Paragraph Font"/>
@@ -1131,7 +1154,7 @@
 </file>
 
 <file path=customXml/itemProps1.xml><?xml version="1.0" encoding="utf-8"?>
-<ds:datastoreItem xmlns:ds="http://schemas.openxmlformats.org/officeDocument/2006/customXml" ds:itemID="{2C38FACD-98E7-457A-BDA8-664C0538CC38}">
+<ds:datastoreItem xmlns:ds="http://schemas.openxmlformats.org/officeDocument/2006/customXml" ds:itemID="{08A2F81F-14BA-4EAC-86A9-495395B14D57}">
   <ds:schemaRefs>
     <ds:schemaRef ds:uri="http://schemas.openxmlformats.org/officeDocument/2006/bibliography"/>
   </ds:schemaRefs>

</xml_diff>